<commit_message>
validações das palavras e ajustes nas inputs
</commit_message>
<xml_diff>
--- a/arquivos/Palavras Cruzadas v_2.0 2022_2.docx
+++ b/arquivos/Palavras Cruzadas v_2.0 2022_2.docx
@@ -224,6 +224,12 @@
               </w:rPr>
               <w:t xml:space="preserve"> 01222198</w:t>
             </w:r>
+            <w:r>
+              <w:rPr>
+                <w:rFonts w:ascii="Barlow" w:hAnsi="Barlow"/>
+              </w:rPr>
+              <w:t xml:space="preserve"> , RA 01222157</w:t>
+            </w:r>
           </w:p>
           <w:p>
             <w:pPr>
@@ -243,7 +249,21 @@
               <w:rPr>
                 <w:rFonts w:ascii="Barlow" w:hAnsi="Barlow"/>
               </w:rPr>
-              <w:tab/>
+              <w:t xml:space="preserve">Giovanna </w:t>
+            </w:r>
+            <w:proofErr w:type="spellStart"/>
+            <w:r>
+              <w:rPr>
+                <w:rFonts w:ascii="Barlow" w:hAnsi="Barlow"/>
+              </w:rPr>
+              <w:t>Benichel</w:t>
+            </w:r>
+            <w:proofErr w:type="spellEnd"/>
+            <w:r>
+              <w:rPr>
+                <w:rFonts w:ascii="Barlow" w:hAnsi="Barlow"/>
+              </w:rPr>
+              <w:t xml:space="preserve"> dos Santos</w:t>
             </w:r>
           </w:p>
           <w:p>
@@ -332,7 +352,24 @@
           <w:noProof/>
           <w:lang w:eastAsia="pt-BR"/>
         </w:rPr>
-        <w:t>Desenhe um esquema bási</w:t>
+        <w:t xml:space="preserve">Desenhe um </w:t>
+      </w:r>
+      <w:r>
+        <w:rPr>
+          <w:rFonts w:ascii="Barlow" w:hAnsi="Barlow" w:cs="Arial"/>
+          <w:noProof/>
+          <w:u w:val="single"/>
+          <w:lang w:eastAsia="pt-BR"/>
+        </w:rPr>
+        <w:t>esquema</w:t>
+      </w:r>
+      <w:r>
+        <w:rPr>
+          <w:rFonts w:ascii="Barlow" w:hAnsi="Barlow" w:cs="Arial"/>
+          <w:noProof/>
+          <w:lang w:eastAsia="pt-BR"/>
+        </w:rPr>
+        <w:t xml:space="preserve"> bási</w:t>
       </w:r>
       <w:r>
         <w:rPr>
@@ -1324,13 +1361,7 @@
         <w:t>Unidade central de processamento</w:t>
       </w:r>
       <w:r>
-        <w:t xml:space="preserve"> (</w:t>
-      </w:r>
-      <w:r>
-        <w:t>CPU</w:t>
-      </w:r>
-      <w:r>
-        <w:t>)</w:t>
+        <w:t xml:space="preserve"> (CPU)</w:t>
       </w:r>
     </w:p>
     <w:p/>
@@ -1345,10 +1376,7 @@
         <w:t>3</w:t>
       </w:r>
       <w:r>
-        <w:t xml:space="preserve">. </w:t>
-      </w:r>
-      <w:r>
-        <w:t>Unidade Lógica e Aritmética (ULA) </w:t>
+        <w:t>. Unidade Lógica e Aritmética (ULA) </w:t>
       </w:r>
     </w:p>
     <w:p/>
@@ -1429,10 +1457,7 @@
     <w:p/>
     <w:p>
       <w:r>
-        <w:t>ROM – (</w:t>
-      </w:r>
-      <w:r>
-        <w:t>Memória Somente de Leitura) recebem esse nome porque os dados são gravados nelas apenas uma vez. Depois disso, essas informações não podem ser apagadas ou alteradas, apenas lidas pelo computador, exceto por meio de procedimentos especiais.</w:t>
+        <w:t>ROM – (Memória Somente de Leitura) recebem esse nome porque os dados são gravados nelas apenas uma vez. Depois disso, essas informações não podem ser apagadas ou alteradas, apenas lidas pelo computador, exceto por meio de procedimentos especiais.</w:t>
       </w:r>
     </w:p>
     <w:p/>
@@ -1558,21 +1583,10 @@
         <w:t xml:space="preserve"> </w:t>
       </w:r>
       <w:r>
-        <w:t xml:space="preserve">é usado para especificar um endereço físico na memória enquanto </w:t>
-      </w:r>
-      <w:proofErr w:type="gramStart"/>
-      <w:r>
-        <w:t xml:space="preserve">o </w:t>
-      </w:r>
-      <w:r>
-        <w:t>d</w:t>
-      </w:r>
-      <w:r>
-        <w:t>ata</w:t>
-      </w:r>
-      <w:proofErr w:type="gramEnd"/>
-      <w:r>
-        <w:t xml:space="preserve"> bus</w:t>
+        <w:t xml:space="preserve">é usado para especificar um endereço físico na memória enquanto o </w:t>
+      </w:r>
+      <w:r>
+        <w:t>data bus</w:t>
       </w:r>
       <w:r>
         <w:t xml:space="preserve"> </w:t>
@@ -1586,30 +1600,16 @@
       </w:r>
       <w:proofErr w:type="spellEnd"/>
       <w:r>
-        <w:t xml:space="preserve"> bus</w:t>
+        <w:t xml:space="preserve"> bus </w:t>
+      </w:r>
+      <w:r>
+        <w:t>é unidirecional enquanto o</w:t>
       </w:r>
       <w:r>
         <w:t xml:space="preserve"> </w:t>
       </w:r>
       <w:r>
-        <w:t xml:space="preserve">é unidirecional enquanto </w:t>
-      </w:r>
-      <w:proofErr w:type="gramStart"/>
-      <w:r>
-        <w:t>o</w:t>
-      </w:r>
-      <w:r>
-        <w:t xml:space="preserve"> </w:t>
-      </w:r>
-      <w:r>
-        <w:t>data</w:t>
-      </w:r>
-      <w:proofErr w:type="gramEnd"/>
-      <w:r>
-        <w:t xml:space="preserve"> bus</w:t>
-      </w:r>
-      <w:r>
-        <w:t xml:space="preserve"> </w:t>
+        <w:t xml:space="preserve">data bus </w:t>
       </w:r>
       <w:r>
         <w:t>é bidirecional.</w:t>
@@ -1641,15 +1641,7 @@
         <w:t xml:space="preserve"> e foi lançado oficialmente em </w:t>
       </w:r>
       <w:r>
-        <w:t xml:space="preserve">9 de </w:t>
-      </w:r>
-      <w:proofErr w:type="gramStart"/>
-      <w:r>
-        <w:t>Setembro</w:t>
-      </w:r>
-      <w:proofErr w:type="gramEnd"/>
-      <w:r>
-        <w:t xml:space="preserve"> de 2009</w:t>
+        <w:t>9 de Setembro de 2009</w:t>
       </w:r>
       <w:r>
         <w:t>.</w:t>
@@ -6105,6 +6097,33 @@
 </file>
 
 <file path=customXml/item1.xml><?xml version="1.0" encoding="utf-8"?>
+<?mso-contentType ?>
+<FormTemplates xmlns="http://schemas.microsoft.com/sharepoint/v3/contenttype/forms">
+  <Display>DocumentLibraryForm</Display>
+  <Edit>DocumentLibraryForm</Edit>
+  <New>DocumentLibraryForm</New>
+</FormTemplates>
+</file>
+
+<file path=customXml/item2.xml><?xml version="1.0" encoding="utf-8"?>
+<b:Sources xmlns:b="http://schemas.openxmlformats.org/officeDocument/2006/bibliography" xmlns="http://schemas.openxmlformats.org/officeDocument/2006/bibliography" SelectedStyle="\APASixthEditionOfficeOnline.xsl" StyleName="APA" Version="6"/>
+</file>
+
+<file path=customXml/item3.xml><?xml version="1.0" encoding="utf-8"?>
+<p:properties xmlns:p="http://schemas.microsoft.com/office/2006/metadata/properties" xmlns:xsi="http://www.w3.org/2001/XMLSchema-instance" xmlns:pc="http://schemas.microsoft.com/office/infopath/2007/PartnerControls">
+  <documentManagement>
+    <SharedWithUsers xmlns="a354ae3c-a1f2-4239-ba0c-3d68703b0794">
+      <UserInfo>
+        <DisplayName/>
+        <AccountId xsi:nil="true"/>
+        <AccountType/>
+      </UserInfo>
+    </SharedWithUsers>
+  </documentManagement>
+</p:properties>
+</file>
+
+<file path=customXml/item4.xml><?xml version="1.0" encoding="utf-8"?>
 <ct:contentTypeSchema xmlns:ct="http://schemas.microsoft.com/office/2006/metadata/contentType" xmlns:ma="http://schemas.microsoft.com/office/2006/metadata/properties/metaAttributes" ct:_="" ma:_="" ma:contentTypeName="Documento" ma:contentTypeID="0x01010056C454729161D749BEE09C345B88C877" ma:contentTypeVersion="3" ma:contentTypeDescription="Crie um novo documento." ma:contentTypeScope="" ma:versionID="de49f96f82957d08a448ad5350063482">
   <xsd:schema xmlns:xsd="http://www.w3.org/2001/XMLSchema" xmlns:xs="http://www.w3.org/2001/XMLSchema" xmlns:p="http://schemas.microsoft.com/office/2006/metadata/properties" xmlns:ns2="a354ae3c-a1f2-4239-ba0c-3d68703b0794" targetNamespace="http://schemas.microsoft.com/office/2006/metadata/properties" ma:root="true" ma:fieldsID="12fb25d8e52213ce86115efd48b1eda9" ns2:_="">
     <xsd:import namespace="a354ae3c-a1f2-4239-ba0c-3d68703b0794"/>
@@ -6258,34 +6277,33 @@
 </ct:contentTypeSchema>
 </file>
 
-<file path=customXml/item2.xml><?xml version="1.0" encoding="utf-8"?>
-<p:properties xmlns:p="http://schemas.microsoft.com/office/2006/metadata/properties" xmlns:xsi="http://www.w3.org/2001/XMLSchema-instance" xmlns:pc="http://schemas.microsoft.com/office/infopath/2007/PartnerControls">
-  <documentManagement>
-    <SharedWithUsers xmlns="a354ae3c-a1f2-4239-ba0c-3d68703b0794">
-      <UserInfo>
-        <DisplayName/>
-        <AccountId xsi:nil="true"/>
-        <AccountType/>
-      </UserInfo>
-    </SharedWithUsers>
-  </documentManagement>
-</p:properties>
+<file path=customXml/itemProps1.xml><?xml version="1.0" encoding="utf-8"?>
+<ds:datastoreItem xmlns:ds="http://schemas.openxmlformats.org/officeDocument/2006/customXml" ds:itemID="{8377AC35-1F67-4634-A35A-C97BEAAA8887}">
+  <ds:schemaRefs>
+    <ds:schemaRef ds:uri="http://schemas.microsoft.com/sharepoint/v3/contenttype/forms"/>
+  </ds:schemaRefs>
+</ds:datastoreItem>
 </file>
 
-<file path=customXml/item3.xml><?xml version="1.0" encoding="utf-8"?>
-<b:Sources xmlns:b="http://schemas.openxmlformats.org/officeDocument/2006/bibliography" xmlns="http://schemas.openxmlformats.org/officeDocument/2006/bibliography" SelectedStyle="\APASixthEditionOfficeOnline.xsl" StyleName="APA" Version="6"/>
+<file path=customXml/itemProps2.xml><?xml version="1.0" encoding="utf-8"?>
+<ds:datastoreItem xmlns:ds="http://schemas.openxmlformats.org/officeDocument/2006/customXml" ds:itemID="{EEF5F0ED-7249-4EF2-A1DC-BCC748468A31}">
+  <ds:schemaRefs>
+    <ds:schemaRef ds:uri="http://schemas.openxmlformats.org/officeDocument/2006/bibliography"/>
+  </ds:schemaRefs>
+</ds:datastoreItem>
 </file>
 
-<file path=customXml/item4.xml><?xml version="1.0" encoding="utf-8"?>
-<?mso-contentType ?>
-<FormTemplates xmlns="http://schemas.microsoft.com/sharepoint/v3/contenttype/forms">
-  <Display>DocumentLibraryForm</Display>
-  <Edit>DocumentLibraryForm</Edit>
-  <New>DocumentLibraryForm</New>
-</FormTemplates>
+<file path=customXml/itemProps3.xml><?xml version="1.0" encoding="utf-8"?>
+<ds:datastoreItem xmlns:ds="http://schemas.openxmlformats.org/officeDocument/2006/customXml" ds:itemID="{92AEE8A7-1AD4-41B6-8C7E-D78C973ED892}">
+  <ds:schemaRefs>
+    <ds:schemaRef ds:uri="http://schemas.microsoft.com/office/2006/metadata/properties"/>
+    <ds:schemaRef ds:uri="http://schemas.microsoft.com/office/infopath/2007/PartnerControls"/>
+    <ds:schemaRef ds:uri="a354ae3c-a1f2-4239-ba0c-3d68703b0794"/>
+  </ds:schemaRefs>
+</ds:datastoreItem>
 </file>
 
-<file path=customXml/itemProps1.xml><?xml version="1.0" encoding="utf-8"?>
+<file path=customXml/itemProps4.xml><?xml version="1.0" encoding="utf-8"?>
 <ds:datastoreItem xmlns:ds="http://schemas.openxmlformats.org/officeDocument/2006/customXml" ds:itemID="{20AAA035-372C-457F-BCC7-F433F9227895}">
   <ds:schemaRefs>
     <ds:schemaRef ds:uri="http://schemas.microsoft.com/office/2006/metadata/contentType"/>
@@ -6301,30 +6319,4 @@
     <ds:schemaRef ds:uri="http://schemas.microsoft.com/internal/obd"/>
   </ds:schemaRefs>
 </ds:datastoreItem>
-</file>
-
-<file path=customXml/itemProps2.xml><?xml version="1.0" encoding="utf-8"?>
-<ds:datastoreItem xmlns:ds="http://schemas.openxmlformats.org/officeDocument/2006/customXml" ds:itemID="{92AEE8A7-1AD4-41B6-8C7E-D78C973ED892}">
-  <ds:schemaRefs>
-    <ds:schemaRef ds:uri="http://schemas.microsoft.com/office/2006/metadata/properties"/>
-    <ds:schemaRef ds:uri="http://schemas.microsoft.com/office/infopath/2007/PartnerControls"/>
-    <ds:schemaRef ds:uri="a354ae3c-a1f2-4239-ba0c-3d68703b0794"/>
-  </ds:schemaRefs>
-</ds:datastoreItem>
-</file>
-
-<file path=customXml/itemProps3.xml><?xml version="1.0" encoding="utf-8"?>
-<ds:datastoreItem xmlns:ds="http://schemas.openxmlformats.org/officeDocument/2006/customXml" ds:itemID="{EEF5F0ED-7249-4EF2-A1DC-BCC748468A31}">
-  <ds:schemaRefs>
-    <ds:schemaRef ds:uri="http://schemas.openxmlformats.org/officeDocument/2006/bibliography"/>
-  </ds:schemaRefs>
-</ds:datastoreItem>
-</file>
-
-<file path=customXml/itemProps4.xml><?xml version="1.0" encoding="utf-8"?>
-<ds:datastoreItem xmlns:ds="http://schemas.openxmlformats.org/officeDocument/2006/customXml" ds:itemID="{8377AC35-1F67-4634-A35A-C97BEAAA8887}">
-  <ds:schemaRefs>
-    <ds:schemaRef ds:uri="http://schemas.microsoft.com/sharepoint/v3/contenttype/forms"/>
-  </ds:schemaRefs>
-</ds:datastoreItem>
 </file>
</xml_diff>

<commit_message>
fiz o css da página e adicionei as dicas das palavras cruzadas
</commit_message>
<xml_diff>
--- a/arquivos/Palavras Cruzadas v_2.0 2022_2.docx
+++ b/arquivos/Palavras Cruzadas v_2.0 2022_2.docx
@@ -210,6 +210,12 @@
               <w:rPr>
                 <w:rFonts w:ascii="Barlow" w:hAnsi="Barlow"/>
               </w:rPr>
+              <w:t>:</w:t>
+            </w:r>
+            <w:r>
+              <w:rPr>
+                <w:rFonts w:ascii="Barlow" w:hAnsi="Barlow"/>
+              </w:rPr>
               <w:t xml:space="preserve"> Silvio Cesar Pintor Tavares</w:t>
             </w:r>
             <w:r>
@@ -222,13 +228,27 @@
               <w:rPr>
                 <w:rFonts w:ascii="Barlow" w:hAnsi="Barlow"/>
               </w:rPr>
-              <w:t xml:space="preserve"> 01222198</w:t>
+              <w:t xml:space="preserve"> </w:t>
+            </w:r>
+            <w:proofErr w:type="gramStart"/>
+            <w:r>
+              <w:rPr>
+                <w:rFonts w:ascii="Barlow" w:hAnsi="Barlow"/>
+              </w:rPr>
+              <w:t>01222198</w:t>
             </w:r>
             <w:r>
               <w:rPr>
                 <w:rFonts w:ascii="Barlow" w:hAnsi="Barlow"/>
               </w:rPr>
-              <w:t xml:space="preserve"> , RA 01222157</w:t>
+              <w:t xml:space="preserve"> ,</w:t>
+            </w:r>
+            <w:proofErr w:type="gramEnd"/>
+            <w:r>
+              <w:rPr>
+                <w:rFonts w:ascii="Barlow" w:hAnsi="Barlow"/>
+              </w:rPr>
+              <w:t xml:space="preserve"> RA 01222157</w:t>
             </w:r>
           </w:p>
           <w:p>
@@ -1583,15 +1603,26 @@
         <w:t xml:space="preserve"> </w:t>
       </w:r>
       <w:r>
-        <w:t xml:space="preserve">é usado para especificar um endereço físico na memória enquanto o </w:t>
-      </w:r>
-      <w:r>
-        <w:t>data bus</w:t>
+        <w:t xml:space="preserve">é usado para especificar um endereço físico na memória enquanto </w:t>
+      </w:r>
+      <w:proofErr w:type="gramStart"/>
+      <w:r>
+        <w:t>o</w:t>
       </w:r>
       <w:r>
         <w:t xml:space="preserve"> </w:t>
       </w:r>
       <w:r>
+        <w:t>data</w:t>
+      </w:r>
+      <w:proofErr w:type="gramEnd"/>
+      <w:r>
+        <w:t xml:space="preserve"> bus</w:t>
+      </w:r>
+      <w:r>
+        <w:t xml:space="preserve"> </w:t>
+      </w:r>
+      <w:r>
         <w:t xml:space="preserve">é usado para transmitir dados entre componentes em ambas as direções. Portanto, </w:t>
       </w:r>
       <w:proofErr w:type="spellStart"/>
@@ -1603,13 +1634,21 @@
         <w:t xml:space="preserve"> bus </w:t>
       </w:r>
       <w:r>
-        <w:t>é unidirecional enquanto o</w:t>
+        <w:t xml:space="preserve">é unidirecional enquanto </w:t>
+      </w:r>
+      <w:proofErr w:type="gramStart"/>
+      <w:r>
+        <w:t>o</w:t>
       </w:r>
       <w:r>
         <w:t xml:space="preserve"> </w:t>
       </w:r>
       <w:r>
-        <w:t xml:space="preserve">data bus </w:t>
+        <w:t>data</w:t>
+      </w:r>
+      <w:proofErr w:type="gramEnd"/>
+      <w:r>
+        <w:t xml:space="preserve"> bus </w:t>
       </w:r>
       <w:r>
         <w:t>é bidirecional.</w:t>
@@ -1641,7 +1680,15 @@
         <w:t xml:space="preserve"> e foi lançado oficialmente em </w:t>
       </w:r>
       <w:r>
-        <w:t>9 de Setembro de 2009</w:t>
+        <w:t xml:space="preserve">9 de </w:t>
+      </w:r>
+      <w:proofErr w:type="gramStart"/>
+      <w:r>
+        <w:t>Setembro</w:t>
+      </w:r>
+      <w:proofErr w:type="gramEnd"/>
+      <w:r>
+        <w:t xml:space="preserve"> de 2009</w:t>
       </w:r>
       <w:r>
         <w:t>.</w:t>
@@ -1831,6 +1878,11 @@
     </w:p>
     <w:p/>
     <w:p>
+      <w:pPr>
+        <w:rPr>
+          <w:u w:val="single"/>
+        </w:rPr>
+      </w:pPr>
       <w:r>
         <w:t>Cache do processador é uma memória de acesso rápido. É usada pela Unidade Central de Processamento com o objetivo de reduzir o tempo médio de acesso aos dados armazenados na memória. A cache é uma memória de pouco espaço, porém muito mais rápida e armazena as informações que são usadas com mais frequência pela CPU.</w:t>
       </w:r>
@@ -6097,33 +6149,6 @@
 </file>
 
 <file path=customXml/item1.xml><?xml version="1.0" encoding="utf-8"?>
-<?mso-contentType ?>
-<FormTemplates xmlns="http://schemas.microsoft.com/sharepoint/v3/contenttype/forms">
-  <Display>DocumentLibraryForm</Display>
-  <Edit>DocumentLibraryForm</Edit>
-  <New>DocumentLibraryForm</New>
-</FormTemplates>
-</file>
-
-<file path=customXml/item2.xml><?xml version="1.0" encoding="utf-8"?>
-<b:Sources xmlns:b="http://schemas.openxmlformats.org/officeDocument/2006/bibliography" xmlns="http://schemas.openxmlformats.org/officeDocument/2006/bibliography" SelectedStyle="\APASixthEditionOfficeOnline.xsl" StyleName="APA" Version="6"/>
-</file>
-
-<file path=customXml/item3.xml><?xml version="1.0" encoding="utf-8"?>
-<p:properties xmlns:p="http://schemas.microsoft.com/office/2006/metadata/properties" xmlns:xsi="http://www.w3.org/2001/XMLSchema-instance" xmlns:pc="http://schemas.microsoft.com/office/infopath/2007/PartnerControls">
-  <documentManagement>
-    <SharedWithUsers xmlns="a354ae3c-a1f2-4239-ba0c-3d68703b0794">
-      <UserInfo>
-        <DisplayName/>
-        <AccountId xsi:nil="true"/>
-        <AccountType/>
-      </UserInfo>
-    </SharedWithUsers>
-  </documentManagement>
-</p:properties>
-</file>
-
-<file path=customXml/item4.xml><?xml version="1.0" encoding="utf-8"?>
 <ct:contentTypeSchema xmlns:ct="http://schemas.microsoft.com/office/2006/metadata/contentType" xmlns:ma="http://schemas.microsoft.com/office/2006/metadata/properties/metaAttributes" ct:_="" ma:_="" ma:contentTypeName="Documento" ma:contentTypeID="0x01010056C454729161D749BEE09C345B88C877" ma:contentTypeVersion="3" ma:contentTypeDescription="Crie um novo documento." ma:contentTypeScope="" ma:versionID="de49f96f82957d08a448ad5350063482">
   <xsd:schema xmlns:xsd="http://www.w3.org/2001/XMLSchema" xmlns:xs="http://www.w3.org/2001/XMLSchema" xmlns:p="http://schemas.microsoft.com/office/2006/metadata/properties" xmlns:ns2="a354ae3c-a1f2-4239-ba0c-3d68703b0794" targetNamespace="http://schemas.microsoft.com/office/2006/metadata/properties" ma:root="true" ma:fieldsID="12fb25d8e52213ce86115efd48b1eda9" ns2:_="">
     <xsd:import namespace="a354ae3c-a1f2-4239-ba0c-3d68703b0794"/>
@@ -6277,33 +6302,34 @@
 </ct:contentTypeSchema>
 </file>
 
-<file path=customXml/itemProps1.xml><?xml version="1.0" encoding="utf-8"?>
-<ds:datastoreItem xmlns:ds="http://schemas.openxmlformats.org/officeDocument/2006/customXml" ds:itemID="{8377AC35-1F67-4634-A35A-C97BEAAA8887}">
-  <ds:schemaRefs>
-    <ds:schemaRef ds:uri="http://schemas.microsoft.com/sharepoint/v3/contenttype/forms"/>
-  </ds:schemaRefs>
-</ds:datastoreItem>
+<file path=customXml/item2.xml><?xml version="1.0" encoding="utf-8"?>
+<p:properties xmlns:p="http://schemas.microsoft.com/office/2006/metadata/properties" xmlns:xsi="http://www.w3.org/2001/XMLSchema-instance" xmlns:pc="http://schemas.microsoft.com/office/infopath/2007/PartnerControls">
+  <documentManagement>
+    <SharedWithUsers xmlns="a354ae3c-a1f2-4239-ba0c-3d68703b0794">
+      <UserInfo>
+        <DisplayName/>
+        <AccountId xsi:nil="true"/>
+        <AccountType/>
+      </UserInfo>
+    </SharedWithUsers>
+  </documentManagement>
+</p:properties>
 </file>
 
-<file path=customXml/itemProps2.xml><?xml version="1.0" encoding="utf-8"?>
-<ds:datastoreItem xmlns:ds="http://schemas.openxmlformats.org/officeDocument/2006/customXml" ds:itemID="{EEF5F0ED-7249-4EF2-A1DC-BCC748468A31}">
-  <ds:schemaRefs>
-    <ds:schemaRef ds:uri="http://schemas.openxmlformats.org/officeDocument/2006/bibliography"/>
-  </ds:schemaRefs>
-</ds:datastoreItem>
+<file path=customXml/item3.xml><?xml version="1.0" encoding="utf-8"?>
+<b:Sources xmlns:b="http://schemas.openxmlformats.org/officeDocument/2006/bibliography" xmlns="http://schemas.openxmlformats.org/officeDocument/2006/bibliography" SelectedStyle="\APASixthEditionOfficeOnline.xsl" StyleName="APA" Version="6"/>
 </file>
 
-<file path=customXml/itemProps3.xml><?xml version="1.0" encoding="utf-8"?>
-<ds:datastoreItem xmlns:ds="http://schemas.openxmlformats.org/officeDocument/2006/customXml" ds:itemID="{92AEE8A7-1AD4-41B6-8C7E-D78C973ED892}">
-  <ds:schemaRefs>
-    <ds:schemaRef ds:uri="http://schemas.microsoft.com/office/2006/metadata/properties"/>
-    <ds:schemaRef ds:uri="http://schemas.microsoft.com/office/infopath/2007/PartnerControls"/>
-    <ds:schemaRef ds:uri="a354ae3c-a1f2-4239-ba0c-3d68703b0794"/>
-  </ds:schemaRefs>
-</ds:datastoreItem>
+<file path=customXml/item4.xml><?xml version="1.0" encoding="utf-8"?>
+<?mso-contentType ?>
+<FormTemplates xmlns="http://schemas.microsoft.com/sharepoint/v3/contenttype/forms">
+  <Display>DocumentLibraryForm</Display>
+  <Edit>DocumentLibraryForm</Edit>
+  <New>DocumentLibraryForm</New>
+</FormTemplates>
 </file>
 
-<file path=customXml/itemProps4.xml><?xml version="1.0" encoding="utf-8"?>
+<file path=customXml/itemProps1.xml><?xml version="1.0" encoding="utf-8"?>
 <ds:datastoreItem xmlns:ds="http://schemas.openxmlformats.org/officeDocument/2006/customXml" ds:itemID="{20AAA035-372C-457F-BCC7-F433F9227895}">
   <ds:schemaRefs>
     <ds:schemaRef ds:uri="http://schemas.microsoft.com/office/2006/metadata/contentType"/>
@@ -6319,4 +6345,30 @@
     <ds:schemaRef ds:uri="http://schemas.microsoft.com/internal/obd"/>
   </ds:schemaRefs>
 </ds:datastoreItem>
+</file>
+
+<file path=customXml/itemProps2.xml><?xml version="1.0" encoding="utf-8"?>
+<ds:datastoreItem xmlns:ds="http://schemas.openxmlformats.org/officeDocument/2006/customXml" ds:itemID="{92AEE8A7-1AD4-41B6-8C7E-D78C973ED892}">
+  <ds:schemaRefs>
+    <ds:schemaRef ds:uri="http://schemas.microsoft.com/office/2006/metadata/properties"/>
+    <ds:schemaRef ds:uri="http://schemas.microsoft.com/office/infopath/2007/PartnerControls"/>
+    <ds:schemaRef ds:uri="a354ae3c-a1f2-4239-ba0c-3d68703b0794"/>
+  </ds:schemaRefs>
+</ds:datastoreItem>
+</file>
+
+<file path=customXml/itemProps3.xml><?xml version="1.0" encoding="utf-8"?>
+<ds:datastoreItem xmlns:ds="http://schemas.openxmlformats.org/officeDocument/2006/customXml" ds:itemID="{EEF5F0ED-7249-4EF2-A1DC-BCC748468A31}">
+  <ds:schemaRefs>
+    <ds:schemaRef ds:uri="http://schemas.openxmlformats.org/officeDocument/2006/bibliography"/>
+  </ds:schemaRefs>
+</ds:datastoreItem>
+</file>
+
+<file path=customXml/itemProps4.xml><?xml version="1.0" encoding="utf-8"?>
+<ds:datastoreItem xmlns:ds="http://schemas.openxmlformats.org/officeDocument/2006/customXml" ds:itemID="{8377AC35-1F67-4634-A35A-C97BEAAA8887}">
+  <ds:schemaRefs>
+    <ds:schemaRef ds:uri="http://schemas.microsoft.com/sharepoint/v3/contenttype/forms"/>
+  </ds:schemaRefs>
+</ds:datastoreItem>
 </file>
</xml_diff>